<commit_message>
jdbc - chart wroking
</commit_message>
<xml_diff>
--- a/Assignments/JDBC Assignment/Documents/JDBC_Assignment_ Desc.docx
+++ b/Assignments/JDBC Assignment/Documents/JDBC_Assignment_ Desc.docx
@@ -310,12 +310,14 @@
         </w:numPr>
         <w:rPr>
           <w:rFonts w:ascii="Arial" w:hAnsi="Arial" w:cs="Arial"/>
-          <w:lang w:val="en-GB"/>
-        </w:rPr>
-      </w:pPr>
-      <w:r>
-        <w:rPr>
-          <w:rFonts w:ascii="Arial" w:hAnsi="Arial" w:cs="Arial"/>
+          <w:color w:val="FF0000"/>
+          <w:lang w:val="en-GB"/>
+        </w:rPr>
+      </w:pPr>
+      <w:r>
+        <w:rPr>
+          <w:rFonts w:ascii="Arial" w:hAnsi="Arial" w:cs="Arial"/>
+          <w:color w:val="FF0000"/>
           <w:lang w:val="en-GB"/>
         </w:rPr>
         <w:t xml:space="preserve">Visualization – create charts </w:t>
@@ -323,6 +325,7 @@
       <w:r>
         <w:rPr>
           <w:rFonts w:ascii="Arial" w:hAnsi="Arial" w:cs="Arial"/>
+          <w:color w:val="FF0000"/>
           <w:lang w:val="en-GB"/>
         </w:rPr>
         <w:t>to present results for relevant queries</w:t>
@@ -330,6 +333,7 @@
       <w:r>
         <w:rPr>
           <w:rFonts w:ascii="Arial" w:hAnsi="Arial" w:cs="Arial"/>
+          <w:color w:val="FF0000"/>
           <w:lang w:val="en-GB"/>
         </w:rPr>
         <w:t>.</w:t>
@@ -1994,6 +1998,7 @@
     <w:lsdException w:name="HTML Sample" w:semiHidden="1" w:unhideWhenUsed="1"/>
     <w:lsdException w:name="HTML Typewriter" w:semiHidden="1" w:unhideWhenUsed="1"/>
     <w:lsdException w:name="HTML Variable" w:semiHidden="1" w:unhideWhenUsed="1"/>
+    <w:lsdException w:name="Normal Table" w:semiHidden="1" w:unhideWhenUsed="1"/>
     <w:lsdException w:name="annotation subject" w:semiHidden="1" w:unhideWhenUsed="1"/>
     <w:lsdException w:name="No List" w:semiHidden="1" w:unhideWhenUsed="1"/>
     <w:lsdException w:name="Outline List 1" w:semiHidden="1" w:unhideWhenUsed="1"/>
@@ -2036,8 +2041,11 @@
     <w:lsdException w:name="Table Contemporary" w:semiHidden="1" w:unhideWhenUsed="1"/>
     <w:lsdException w:name="Table Elegant" w:semiHidden="1" w:unhideWhenUsed="1"/>
     <w:lsdException w:name="Table Professional" w:semiHidden="1" w:unhideWhenUsed="1"/>
+    <w:lsdException w:name="Table Subtle 1" w:semiHidden="1" w:unhideWhenUsed="1"/>
     <w:lsdException w:name="Table Subtle 2" w:semiHidden="1" w:unhideWhenUsed="1"/>
     <w:lsdException w:name="Table Web 1" w:semiHidden="1" w:unhideWhenUsed="1"/>
+    <w:lsdException w:name="Table Web 2" w:semiHidden="1" w:unhideWhenUsed="1"/>
+    <w:lsdException w:name="Table Web 3" w:semiHidden="1" w:unhideWhenUsed="1"/>
     <w:lsdException w:name="Balloon Text" w:semiHidden="1" w:unhideWhenUsed="1"/>
     <w:lsdException w:name="Table Grid" w:uiPriority="59"/>
     <w:lsdException w:name="Table Theme" w:semiHidden="1" w:unhideWhenUsed="1"/>

</xml_diff>